<commit_message>
clean up and fixed font export in ggiraph
Use “Open Sans Condensed” instead of “Open Sans Condensed Light”
</commit_message>
<xml_diff>
--- a/manuscript_duc.docx
+++ b/manuscript_duc.docx
@@ -49,6 +49,27 @@
       <w:pPr>
         <w:pStyle w:val="Normal"/>
         <w:jc w:val="both"/>
+        <w:rPr>
+          <w:rFonts w:ascii="Consolas" w:hAnsi="Consolas" w:cs="Consolas"/>
+          <w:b/>
+          <w:b/>
+          <w:bCs/>
+          <w:lang w:val="fr-CH"/>
+        </w:rPr>
+      </w:pPr>
+      <w:r>
+        <w:rPr>
+          <w:rFonts w:cs="Consolas" w:ascii="Consolas" w:hAnsi="Consolas"/>
+          <w:b/>
+          <w:bCs/>
+          <w:lang w:val="fr-CH"/>
+        </w:rPr>
+      </w:r>
+    </w:p>
+    <w:p>
+      <w:pPr>
+        <w:pStyle w:val="Normal"/>
+        <w:jc w:val="both"/>
         <w:rPr/>
       </w:pPr>
       <w:bookmarkStart w:id="0" w:name="__DdeLink__105_1234480538"/>
@@ -78,14 +99,30 @@
           <w:bCs/>
           <w:lang w:val="fr-CH"/>
         </w:rPr>
-        <w:t xml:space="preserve">plus n’est pas clairement mieux. </w:t>
-      </w:r>
-    </w:p>
-    <w:p>
-      <w:pPr>
-        <w:pStyle w:val="Normal"/>
-        <w:jc w:val="both"/>
+        <w:t>plus n’est pas clairement mieux</w:t>
+      </w:r>
+    </w:p>
+    <w:p>
+      <w:pPr>
+        <w:pStyle w:val="Normal"/>
+        <w:jc w:val="both"/>
+        <w:rPr>
+          <w:rFonts w:ascii="Consolas" w:hAnsi="Consolas" w:cs="Consolas"/>
+          <w:b/>
+          <w:b/>
+          <w:bCs/>
+          <w:lang w:val="fr-CH"/>
+        </w:rPr>
+      </w:pPr>
+      <w:r>
         <w:rPr/>
+      </w:r>
+    </w:p>
+    <w:p>
+      <w:pPr>
+        <w:pStyle w:val="Normal"/>
+        <w:jc w:val="both"/>
+        <w:rPr/>
       </w:pPr>
       <w:r>
         <w:rPr>
@@ -110,12 +147,23 @@
         </w:rPr>
       </w:pPr>
       <w:r>
-        <w:rPr>
-          <w:rFonts w:cs="Consolas" w:ascii="Consolas" w:hAnsi="Consolas"/>
-          <w:b/>
-          <w:bCs/>
-          <w:lang w:val="fr-CH"/>
-        </w:rPr>
+        <w:rPr/>
+      </w:r>
+    </w:p>
+    <w:p>
+      <w:pPr>
+        <w:pStyle w:val="Normal"/>
+        <w:jc w:val="both"/>
+        <w:rPr>
+          <w:rFonts w:ascii="Consolas" w:hAnsi="Consolas" w:cs="Consolas"/>
+          <w:b/>
+          <w:b/>
+          <w:bCs/>
+          <w:lang w:val="fr-CH"/>
+        </w:rPr>
+      </w:pPr>
+      <w:r>
+        <w:rPr/>
       </w:r>
     </w:p>
     <w:p>
@@ -786,7 +834,21 @@
           <w:rFonts w:cs="Consolas" w:ascii="Consolas" w:hAnsi="Consolas"/>
           <w:lang w:val="fr-CH"/>
         </w:rPr>
-        <w:t xml:space="preserve">y est moindre qu’au Liban, qui investit près de 10 fois moins d’argent que les Etats-Unis pour la santé. </w:t>
+        <w:t xml:space="preserve">y est moindre qu’au Liban, qui investit près de 10 fois moins d’argent </w:t>
+      </w:r>
+      <w:r>
+        <w:rPr>
+          <w:rFonts w:cs="Consolas" w:ascii="Consolas" w:hAnsi="Consolas"/>
+          <w:lang w:val="fr-CH"/>
+        </w:rPr>
+        <w:t xml:space="preserve">par habitant </w:t>
+      </w:r>
+      <w:r>
+        <w:rPr>
+          <w:rFonts w:cs="Consolas" w:ascii="Consolas" w:hAnsi="Consolas"/>
+          <w:lang w:val="fr-CH"/>
+        </w:rPr>
+        <w:t xml:space="preserve">que les Etats-Unis pour la santé. </w:t>
       </w:r>
     </w:p>
     <w:p>
@@ -965,22 +1027,15 @@
           <w:rFonts w:cs="Consolas" w:ascii="Consolas" w:hAnsi="Consolas"/>
           <w:lang w:val="fr-CH"/>
         </w:rPr>
-        <w:t xml:space="preserve">Dans ces pays, outre l’augmentation l’espérance de vie, on cherche aussi à améliorer la qualité de vie des personnes  atteintes </w:t>
-      </w:r>
-      <w:r>
-        <w:rPr>
-          <w:rFonts w:cs="Consolas" w:ascii="Consolas" w:hAnsi="Consolas"/>
-          <w:lang w:val="fr-CH"/>
-        </w:rPr>
-        <w:t xml:space="preserve">par des maladies chroniques ou </w:t>
-      </w:r>
-      <w:bookmarkStart w:id="13" w:name="__DdeLink__97_1234480538"/>
-      <w:r>
-        <w:rPr>
-          <w:rFonts w:cs="Consolas" w:ascii="Consolas" w:hAnsi="Consolas"/>
-          <w:lang w:val="fr-CH"/>
-        </w:rPr>
-        <w:t>invalidantes</w:t>
+        <w:t xml:space="preserve">Il </w:t>
+      </w:r>
+      <w:bookmarkStart w:id="13" w:name="__DdeLink__117_1234480538"/>
+      <w:r>
+        <w:rPr>
+          <w:rFonts w:cs="Consolas" w:ascii="Consolas" w:hAnsi="Consolas"/>
+          <w:lang w:val="fr-CH"/>
+        </w:rPr>
+        <w:t>arrive un stade où les dépenses supplémentaires pour la santé bénéficient très peu aux citoyens, voire pas du tout</w:t>
       </w:r>
       <w:bookmarkEnd w:id="13"/>
       <w:r>
@@ -2013,6 +2068,13 @@
     </w:pPr>
     <w:rPr/>
   </w:style>
+  <w:style w:type="paragraph" w:styleId="Title">
+    <w:name w:val="Title"/>
+    <w:basedOn w:val="Heading"/>
+    <w:qFormat/>
+    <w:pPr/>
+    <w:rPr/>
+  </w:style>
   <w:style w:type="numbering" w:styleId="NoList" w:default="1">
     <w:name w:val="No List"/>
     <w:uiPriority w:val="99"/>

</xml_diff>